<commit_message>
CSFR being solved using SESSION-TOKEN
</commit_message>
<xml_diff>
--- a/blog/Notes3.docx
+++ b/blog/Notes3.docx
@@ -1069,6 +1069,15 @@
           <w:highlight w:val="red"/>
         </w:rPr>
       </w:pPr>
+      <w:r>
+        <w:rPr>
+          <w:rFonts w:ascii="Cambria" w:hAnsi="Cambria"/>
+          <w:highlight w:val="red"/>
+        </w:rPr>
+        <w:t>You can comment on others behalf</w:t>
+      </w:r>
+      <w:bookmarkStart w:id="0" w:name="_GoBack"/>
+      <w:bookmarkEnd w:id="0"/>
     </w:p>
     <w:p>
       <w:pPr>
@@ -1266,6 +1275,26 @@
           <w:highlight w:val="green"/>
         </w:rPr>
         <w:t>Still need to do the same with Search box</w:t>
+      </w:r>
+    </w:p>
+    <w:p>
+      <w:pPr>
+        <w:pStyle w:val="ListParagraph"/>
+        <w:numPr>
+          <w:ilvl w:val="0"/>
+          <w:numId w:val="4"/>
+        </w:numPr>
+        <w:rPr>
+          <w:rFonts w:ascii="Cambria" w:hAnsi="Cambria"/>
+          <w:highlight w:val="yellow"/>
+        </w:rPr>
+      </w:pPr>
+      <w:r>
+        <w:rPr>
+          <w:rFonts w:ascii="Cambria" w:hAnsi="Cambria"/>
+          <w:highlight w:val="yellow"/>
+        </w:rPr>
+        <w:t>Ask more from uncle</w:t>
       </w:r>
     </w:p>
     <w:p>
@@ -1853,6 +1882,13 @@
           <w:rFonts w:ascii="Cambria" w:hAnsi="Cambria"/>
         </w:rPr>
       </w:pPr>
+      <w:r>
+        <w:rPr>
+          <w:rFonts w:ascii="Cambria" w:hAnsi="Cambria"/>
+          <w:highlight w:val="yellow"/>
+        </w:rPr>
+        <w:t>USE H FUCNTION instead of CLEAN</w:t>
+      </w:r>
     </w:p>
     <w:p>
       <w:pPr>
@@ -2129,6 +2165,7 @@
         <w:rPr>
           <w:highlight w:val="green"/>
         </w:rPr>
+        <w:lastRenderedPageBreak/>
         <w:t>Speak about foo as well</w:t>
       </w:r>
     </w:p>
@@ -2145,7 +2182,6 @@
           <w:rFonts w:ascii="Cambria" w:hAnsi="Cambria"/>
           <w:highlight w:val="green"/>
         </w:rPr>
-        <w:lastRenderedPageBreak/>
         <w:t>Parameter Manipulation</w:t>
       </w:r>
     </w:p>
@@ -2247,14 +2283,14 @@
           <w:highlight w:val="yellow"/>
         </w:rPr>
       </w:pPr>
+      <w:proofErr w:type="spellStart"/>
       <w:r>
         <w:rPr>
           <w:highlight w:val="yellow"/>
         </w:rPr>
         <w:t>Admin.admincontroller.php</w:t>
       </w:r>
-      <w:bookmarkStart w:id="0" w:name="_GoBack"/>
-      <w:bookmarkEnd w:id="0"/>
+      <w:proofErr w:type="spellEnd"/>
     </w:p>
     <w:p>
       <w:pPr>
@@ -2468,9 +2504,37 @@
       <w:r>
         <w:rPr>
           <w:rFonts w:ascii="Cambria" w:hAnsi="Cambria"/>
+          <w:highlight w:val="yellow"/>
         </w:rPr>
         <w:t>linuxproj.ecs.soton.ac.uk/~ea2g12/cyber-security-cw2/blog/user/login?from=%2Fuser</w:t>
       </w:r>
+      <w:r>
+        <w:rPr>
+          <w:rFonts w:ascii="Cambria" w:hAnsi="Cambria"/>
+          <w:highlight w:val="yellow"/>
+        </w:rPr>
+        <w:t xml:space="preserve"> </w:t>
+      </w:r>
+    </w:p>
+    <w:p>
+      <w:pPr>
+        <w:pStyle w:val="ListParagraph"/>
+        <w:numPr>
+          <w:ilvl w:val="0"/>
+          <w:numId w:val="2"/>
+        </w:numPr>
+        <w:rPr>
+          <w:rFonts w:ascii="Cambria" w:hAnsi="Cambria"/>
+          <w:highlight w:val="yellow"/>
+        </w:rPr>
+      </w:pPr>
+      <w:r>
+        <w:rPr>
+          <w:rFonts w:ascii="Cambria" w:hAnsi="Cambria"/>
+          <w:highlight w:val="yellow"/>
+        </w:rPr>
+        <w:t>So you could say that, I still could remove it, but why not to make secure</w:t>
+      </w:r>
     </w:p>
     <w:p>
       <w:pPr>
@@ -2495,14 +2559,14 @@
           <w:numId w:val="2"/>
         </w:numPr>
         <w:rPr>
-          <w:highlight w:val="yellow"/>
+          <w:highlight w:val="green"/>
         </w:rPr>
       </w:pPr>
       <w:hyperlink r:id="rId9" w:history="1">
         <w:r>
           <w:rPr>
             <w:rStyle w:val="Hyperlink"/>
-            <w:highlight w:val="yellow"/>
+            <w:highlight w:val="green"/>
           </w:rPr>
           <w:t>http://fatfreeframework.com/plug-ins</w:t>
         </w:r>
@@ -2515,17 +2579,23 @@
           <w:ilvl w:val="0"/>
           <w:numId w:val="2"/>
         </w:numPr>
+        <w:rPr>
+          <w:highlight w:val="green"/>
+        </w:rPr>
       </w:pPr>
       <w:hyperlink r:id="rId10" w:history="1">
         <w:r>
           <w:rPr>
             <w:rStyle w:val="Hyperlink"/>
-            <w:highlight w:val="yellow"/>
+            <w:highlight w:val="green"/>
           </w:rPr>
           <w:t>http://www.laurencegellert.com/2014/01/recaptcha-getting-hard-to-read-found-streamlined-substitute-in-fatfree/</w:t>
         </w:r>
       </w:hyperlink>
       <w:r>
+        <w:rPr>
+          <w:highlight w:val="green"/>
+        </w:rPr>
         <w:t xml:space="preserve"> </w:t>
       </w:r>
     </w:p>
@@ -4614,7 +4684,7 @@
 </file>
 
 <file path=customXml/itemProps1.xml><?xml version="1.0" encoding="utf-8"?>
-<ds:datastoreItem xmlns:ds="http://schemas.openxmlformats.org/officeDocument/2006/customXml" ds:itemID="{5B941DD0-9BFE-49BE-8442-46FD07EB8F4E}">
+<ds:datastoreItem xmlns:ds="http://schemas.openxmlformats.org/officeDocument/2006/customXml" ds:itemID="{8BAAE421-B4CC-4238-8D31-049547207949}">
   <ds:schemaRefs>
     <ds:schemaRef ds:uri="http://schemas.openxmlformats.org/officeDocument/2006/bibliography"/>
   </ds:schemaRefs>

</xml_diff>

<commit_message>
INFORMATION EXPOSURE - htaccess, delete, etc.
</commit_message>
<xml_diff>
--- a/blog/Notes3.docx
+++ b/blog/Notes3.docx
@@ -43,11 +43,13 @@
         </w:numPr>
         <w:rPr>
           <w:rFonts w:ascii="Cambria" w:hAnsi="Cambria"/>
-        </w:rPr>
-      </w:pPr>
-      <w:r>
-        <w:rPr>
-          <w:rFonts w:ascii="Cambria" w:hAnsi="Cambria"/>
+          <w:highlight w:val="green"/>
+        </w:rPr>
+      </w:pPr>
+      <w:r>
+        <w:rPr>
+          <w:rFonts w:ascii="Cambria" w:hAnsi="Cambria"/>
+          <w:highlight w:val="green"/>
         </w:rPr>
         <w:t xml:space="preserve">Do I need to use XSS for everything, </w:t>
       </w:r>
@@ -55,6 +57,7 @@
       <w:r>
         <w:rPr>
           <w:rFonts w:ascii="Cambria" w:hAnsi="Cambria"/>
+          <w:highlight w:val="green"/>
         </w:rPr>
         <w:t>orthere</w:t>
       </w:r>
@@ -62,6 +65,7 @@
       <w:r>
         <w:rPr>
           <w:rFonts w:ascii="Cambria" w:hAnsi="Cambria"/>
+          <w:highlight w:val="green"/>
         </w:rPr>
         <w:t xml:space="preserve"> is some place I can generically refer to them??</w:t>
       </w:r>
@@ -114,6 +118,7 @@
       <w:r>
         <w:rPr>
           <w:rFonts w:ascii="Cambria" w:hAnsi="Cambria"/>
+          <w:highlight w:val="green"/>
         </w:rPr>
         <w:t xml:space="preserve">Does the </w:t>
       </w:r>
@@ -121,6 +126,7 @@
       <w:r>
         <w:rPr>
           <w:rFonts w:ascii="Cambria" w:hAnsi="Cambria"/>
+          <w:highlight w:val="green"/>
         </w:rPr>
         <w:t>Contact.php</w:t>
       </w:r>
@@ -128,6 +134,7 @@
       <w:r>
         <w:rPr>
           <w:rFonts w:ascii="Cambria" w:hAnsi="Cambria"/>
+          <w:highlight w:val="green"/>
         </w:rPr>
         <w:t xml:space="preserve"> work?</w:t>
       </w:r>
@@ -243,11 +250,13 @@
         </w:numPr>
         <w:rPr>
           <w:rFonts w:ascii="Cambria" w:hAnsi="Cambria"/>
-        </w:rPr>
-      </w:pPr>
-      <w:r>
-        <w:rPr>
-          <w:rFonts w:ascii="Cambria" w:hAnsi="Cambria"/>
+          <w:highlight w:val="green"/>
+        </w:rPr>
+      </w:pPr>
+      <w:r>
+        <w:rPr>
+          <w:rFonts w:ascii="Cambria" w:hAnsi="Cambria"/>
+          <w:highlight w:val="green"/>
         </w:rPr>
         <w:t xml:space="preserve">Do you want even outputted ones to not to represent </w:t>
       </w:r>
@@ -255,6 +264,7 @@
       <w:r>
         <w:rPr>
           <w:rFonts w:ascii="Cambria" w:hAnsi="Cambria"/>
+          <w:highlight w:val="green"/>
         </w:rPr>
         <w:t>Maruqee</w:t>
       </w:r>
@@ -262,6 +272,7 @@
       <w:r>
         <w:rPr>
           <w:rFonts w:ascii="Cambria" w:hAnsi="Cambria"/>
+          <w:highlight w:val="green"/>
         </w:rPr>
         <w:t xml:space="preserve"> shit? In other words, shall I use CLEAN even for Views/Templates on output</w:t>
       </w:r>
@@ -275,11 +286,13 @@
         </w:numPr>
         <w:rPr>
           <w:rFonts w:ascii="Cambria" w:hAnsi="Cambria"/>
-        </w:rPr>
-      </w:pPr>
-      <w:r>
-        <w:rPr>
-          <w:rFonts w:ascii="Cambria" w:hAnsi="Cambria"/>
+          <w:highlight w:val="green"/>
+        </w:rPr>
+      </w:pPr>
+      <w:r>
+        <w:rPr>
+          <w:rFonts w:ascii="Cambria" w:hAnsi="Cambria"/>
+          <w:highlight w:val="green"/>
         </w:rPr>
         <w:t>Do you want us to use STRIP_TAG as well?????/</w:t>
       </w:r>
@@ -347,6 +360,7 @@
         </w:numPr>
         <w:rPr>
           <w:rFonts w:ascii="Cambria" w:hAnsi="Cambria"/>
+          <w:highlight w:val="green"/>
         </w:rPr>
       </w:pPr>
       <w:r>
@@ -368,6 +382,7 @@
       <w:r>
         <w:rPr>
           <w:rFonts w:ascii="Cambria" w:hAnsi="Cambria"/>
+          <w:highlight w:val="green"/>
         </w:rPr>
         <w:t xml:space="preserve"> </w:t>
       </w:r>
@@ -375,6 +390,7 @@
       <w:r>
         <w:rPr>
           <w:rFonts w:ascii="Cambria" w:hAnsi="Cambria"/>
+          <w:highlight w:val="green"/>
         </w:rPr>
         <w:t>nowwwwwwwwwwwwwwwwwwwwwwwwwwwwwwwwwwwwwwwwwwwwwww</w:t>
       </w:r>
@@ -389,11 +405,13 @@
         </w:numPr>
         <w:rPr>
           <w:rFonts w:ascii="Cambria" w:hAnsi="Cambria"/>
-        </w:rPr>
-      </w:pPr>
-      <w:r>
-        <w:rPr>
-          <w:rFonts w:ascii="Cambria" w:hAnsi="Cambria"/>
+          <w:highlight w:val="yellow"/>
+        </w:rPr>
+      </w:pPr>
+      <w:r>
+        <w:rPr>
+          <w:rFonts w:ascii="Cambria" w:hAnsi="Cambria"/>
+          <w:highlight w:val="yellow"/>
         </w:rPr>
         <w:t>Have Fucked Up the Users Page, becomes fucked u, if you play with the Avatar routing</w:t>
       </w:r>
@@ -407,23 +425,27 @@
         </w:numPr>
         <w:rPr>
           <w:rFonts w:ascii="Cambria" w:hAnsi="Cambria"/>
-        </w:rPr>
-      </w:pPr>
-      <w:r>
-        <w:rPr>
-          <w:rFonts w:ascii="Cambria" w:hAnsi="Cambria"/>
+          <w:highlight w:val="yellow"/>
+        </w:rPr>
+      </w:pPr>
+      <w:r>
+        <w:rPr>
+          <w:rFonts w:ascii="Cambria" w:hAnsi="Cambria"/>
+          <w:highlight w:val="yellow"/>
         </w:rPr>
         <w:t>Can’t log in back to the admin or test</w:t>
       </w:r>
       <w:r>
         <w:rPr>
           <w:rFonts w:ascii="Cambria" w:hAnsi="Cambria"/>
+          <w:highlight w:val="yellow"/>
         </w:rPr>
         <w:t xml:space="preserve"> </w:t>
       </w:r>
       <w:r>
         <w:rPr>
           <w:rFonts w:ascii="Cambria" w:hAnsi="Cambria"/>
+          <w:highlight w:val="yellow"/>
         </w:rPr>
         <w:t xml:space="preserve"> , now I can, </w:t>
       </w:r>
@@ -431,6 +453,7 @@
       <w:r>
         <w:rPr>
           <w:rFonts w:ascii="Cambria" w:hAnsi="Cambria"/>
+          <w:highlight w:val="yellow"/>
         </w:rPr>
         <w:t>chto</w:t>
       </w:r>
@@ -438,6 +461,7 @@
       <w:r>
         <w:rPr>
           <w:rFonts w:ascii="Cambria" w:hAnsi="Cambria"/>
+          <w:highlight w:val="yellow"/>
         </w:rPr>
         <w:t xml:space="preserve"> </w:t>
       </w:r>
@@ -445,6 +469,7 @@
       <w:r>
         <w:rPr>
           <w:rFonts w:ascii="Cambria" w:hAnsi="Cambria"/>
+          <w:highlight w:val="yellow"/>
         </w:rPr>
         <w:t>za</w:t>
       </w:r>
@@ -452,6 +477,7 @@
       <w:r>
         <w:rPr>
           <w:rFonts w:ascii="Cambria" w:hAnsi="Cambria"/>
+          <w:highlight w:val="yellow"/>
         </w:rPr>
         <w:t xml:space="preserve"> random </w:t>
       </w:r>
@@ -501,13 +527,13 @@
         </w:numPr>
         <w:rPr>
           <w:rFonts w:ascii="Cambria" w:hAnsi="Cambria"/>
-          <w:highlight w:val="yellow"/>
-        </w:rPr>
-      </w:pPr>
-      <w:r>
-        <w:rPr>
-          <w:rFonts w:ascii="Cambria" w:hAnsi="Cambria"/>
-          <w:highlight w:val="yellow"/>
+          <w:highlight w:val="green"/>
+        </w:rPr>
+      </w:pPr>
+      <w:r>
+        <w:rPr>
+          <w:rFonts w:ascii="Cambria" w:hAnsi="Cambria"/>
+          <w:highlight w:val="green"/>
         </w:rPr>
         <w:t>Change DEBUG from 3 to 0</w:t>
       </w:r>
@@ -1041,7 +1067,7 @@
       <w:pPr>
         <w:pStyle w:val="ListParagraph"/>
         <w:numPr>
-          <w:ilvl w:val="0"/>
+          <w:ilvl w:val="1"/>
           <w:numId w:val="1"/>
         </w:numPr>
         <w:rPr>
@@ -1054,6 +1080,26 @@
           <w:rFonts w:ascii="Cambria" w:hAnsi="Cambria"/>
           <w:highlight w:val="green"/>
         </w:rPr>
+        <w:t>Another one is in the comments section</w:t>
+      </w:r>
+    </w:p>
+    <w:p>
+      <w:pPr>
+        <w:pStyle w:val="ListParagraph"/>
+        <w:numPr>
+          <w:ilvl w:val="0"/>
+          <w:numId w:val="1"/>
+        </w:numPr>
+        <w:rPr>
+          <w:rFonts w:ascii="Cambria" w:hAnsi="Cambria"/>
+          <w:highlight w:val="green"/>
+        </w:rPr>
+      </w:pPr>
+      <w:r>
+        <w:rPr>
+          <w:rFonts w:ascii="Cambria" w:hAnsi="Cambria"/>
+          <w:highlight w:val="green"/>
+        </w:rPr>
         <w:t>PHP PAGE problem still there</w:t>
       </w:r>
     </w:p>
@@ -1075,290 +1121,405 @@
           <w:highlight w:val="red"/>
         </w:rPr>
         <w:t>You can comment on others behalf</w:t>
+      </w:r>
+    </w:p>
+    <w:p>
+      <w:pPr>
+        <w:pStyle w:val="ListParagraph"/>
+        <w:numPr>
+          <w:ilvl w:val="0"/>
+          <w:numId w:val="1"/>
+        </w:numPr>
+        <w:rPr>
+          <w:rFonts w:ascii="Cambria" w:hAnsi="Cambria"/>
+          <w:highlight w:val="red"/>
+        </w:rPr>
+      </w:pPr>
+      <w:hyperlink r:id="rId6" w:history="1">
+        <w:r>
+          <w:rPr>
+            <w:rStyle w:val="Hyperlink"/>
+            <w:rFonts w:ascii="Cambria" w:hAnsi="Cambria"/>
+            <w:highlight w:val="red"/>
+          </w:rPr>
+          <w:t>http://linuxproj.ecs.soton.ac.uk/~ea2g12/cyber-security-cw2/blog/user/view/1</w:t>
+        </w:r>
+      </w:hyperlink>
+    </w:p>
+    <w:p>
+      <w:pPr>
+        <w:pStyle w:val="ListParagraph"/>
+        <w:numPr>
+          <w:ilvl w:val="0"/>
+          <w:numId w:val="1"/>
+        </w:numPr>
+        <w:rPr>
+          <w:rFonts w:ascii="Cambria" w:hAnsi="Cambria"/>
+          <w:highlight w:val="red"/>
+        </w:rPr>
+      </w:pPr>
+      <w:r>
+        <w:rPr>
+          <w:rFonts w:ascii="Cambria" w:hAnsi="Cambria"/>
+          <w:highlight w:val="red"/>
+        </w:rPr>
+        <w:t xml:space="preserve">DESTROY </w:t>
+      </w:r>
+      <w:proofErr w:type="spellStart"/>
+      <w:r>
+        <w:rPr>
+          <w:rFonts w:ascii="Cambria" w:hAnsi="Cambria"/>
+          <w:highlight w:val="red"/>
+        </w:rPr>
+        <w:t>captscha</w:t>
+      </w:r>
+      <w:proofErr w:type="spellEnd"/>
+      <w:r>
+        <w:rPr>
+          <w:rFonts w:ascii="Cambria" w:hAnsi="Cambria"/>
+          <w:highlight w:val="red"/>
+        </w:rPr>
+        <w:t xml:space="preserve"> </w:t>
+      </w:r>
+      <w:proofErr w:type="spellStart"/>
+      <w:r>
+        <w:rPr>
+          <w:rFonts w:ascii="Cambria" w:hAnsi="Cambria"/>
+          <w:highlight w:val="red"/>
+        </w:rPr>
+        <w:t>varaibel</w:t>
+      </w:r>
+      <w:proofErr w:type="spellEnd"/>
+      <w:r>
+        <w:rPr>
+          <w:rFonts w:ascii="Cambria" w:hAnsi="Cambria"/>
+          <w:highlight w:val="red"/>
+        </w:rPr>
+        <w:t xml:space="preserve"> ones used it</w:t>
+      </w:r>
+    </w:p>
+    <w:p>
+      <w:pPr>
+        <w:pStyle w:val="Heading1"/>
+        <w:rPr>
+          <w:rFonts w:ascii="Cambria" w:hAnsi="Cambria"/>
+        </w:rPr>
+      </w:pPr>
+      <w:r>
+        <w:rPr>
+          <w:rFonts w:ascii="Cambria" w:hAnsi="Cambria"/>
+        </w:rPr>
+        <w:t>Target Specific Issues</w:t>
+      </w:r>
+    </w:p>
+    <w:p>
+      <w:pPr>
+        <w:rPr>
+          <w:rFonts w:ascii="Cambria" w:hAnsi="Cambria"/>
+        </w:rPr>
+      </w:pPr>
+    </w:p>
+    <w:p>
+      <w:pPr>
+        <w:pStyle w:val="Heading2"/>
+        <w:rPr>
+          <w:rFonts w:ascii="Cambria" w:hAnsi="Cambria"/>
+          <w:highlight w:val="green"/>
+        </w:rPr>
+      </w:pPr>
+      <w:r>
+        <w:rPr>
+          <w:rFonts w:ascii="Cambria" w:hAnsi="Cambria"/>
+          <w:highlight w:val="green"/>
+        </w:rPr>
+        <w:t>SQL Injection</w:t>
+      </w:r>
+    </w:p>
+    <w:p>
+      <w:pPr>
+        <w:pStyle w:val="ListParagraph"/>
+        <w:numPr>
+          <w:ilvl w:val="0"/>
+          <w:numId w:val="4"/>
+        </w:numPr>
+        <w:rPr>
+          <w:rFonts w:ascii="Cambria" w:hAnsi="Cambria"/>
+          <w:highlight w:val="green"/>
+        </w:rPr>
+      </w:pPr>
+      <w:r>
+        <w:rPr>
+          <w:rFonts w:ascii="Cambria" w:hAnsi="Cambria"/>
+          <w:highlight w:val="green"/>
+        </w:rPr>
+        <w:t>Database queries, find the queries</w:t>
+      </w:r>
+    </w:p>
+    <w:p>
+      <w:pPr>
+        <w:pStyle w:val="ListParagraph"/>
+        <w:numPr>
+          <w:ilvl w:val="0"/>
+          <w:numId w:val="4"/>
+        </w:numPr>
+        <w:rPr>
+          <w:rFonts w:ascii="Cambria" w:hAnsi="Cambria"/>
+          <w:highlight w:val="green"/>
+        </w:rPr>
+      </w:pPr>
+      <w:r>
+        <w:rPr>
+          <w:rFonts w:ascii="Cambria" w:hAnsi="Cambria"/>
+          <w:highlight w:val="green"/>
+        </w:rPr>
+        <w:lastRenderedPageBreak/>
+        <w:t>Change your Search and Login to fit Ben’s</w:t>
+      </w:r>
+    </w:p>
+    <w:p>
+      <w:pPr>
+        <w:pStyle w:val="ListParagraph"/>
+        <w:numPr>
+          <w:ilvl w:val="1"/>
+          <w:numId w:val="4"/>
+        </w:numPr>
+        <w:rPr>
+          <w:rFonts w:ascii="Cambria" w:hAnsi="Cambria"/>
+          <w:highlight w:val="green"/>
+        </w:rPr>
+      </w:pPr>
+      <w:r>
+        <w:rPr>
+          <w:rFonts w:ascii="Cambria" w:hAnsi="Cambria"/>
+          <w:highlight w:val="green"/>
+        </w:rPr>
+        <w:t>This-&gt;Model-&gt;Posts-&gt;Find</w:t>
+      </w:r>
+    </w:p>
+    <w:p>
+      <w:pPr>
+        <w:pStyle w:val="ListParagraph"/>
+        <w:numPr>
+          <w:ilvl w:val="1"/>
+          <w:numId w:val="4"/>
+        </w:numPr>
+        <w:rPr>
+          <w:rFonts w:ascii="Cambria" w:hAnsi="Cambria"/>
+          <w:highlight w:val="green"/>
+        </w:rPr>
+      </w:pPr>
+      <w:r>
+        <w:rPr>
+          <w:rFonts w:ascii="Cambria" w:hAnsi="Cambria"/>
+          <w:highlight w:val="green"/>
+        </w:rPr>
+        <w:t>This-&gt;controller-&gt;Model-&gt;Users-&gt;fetch</w:t>
+      </w:r>
+    </w:p>
+    <w:p>
+      <w:pPr>
+        <w:pStyle w:val="ListParagraph"/>
+        <w:numPr>
+          <w:ilvl w:val="2"/>
+          <w:numId w:val="4"/>
+        </w:numPr>
+        <w:rPr>
+          <w:rFonts w:ascii="Cambria" w:hAnsi="Cambria"/>
+          <w:highlight w:val="green"/>
+        </w:rPr>
+      </w:pPr>
+      <w:r>
+        <w:rPr>
+          <w:rFonts w:ascii="Cambria" w:hAnsi="Cambria"/>
+          <w:highlight w:val="green"/>
+        </w:rPr>
+        <w:t>Don’t forget to CAST it…</w:t>
+      </w:r>
+    </w:p>
+    <w:p>
+      <w:pPr>
+        <w:pStyle w:val="ListParagraph"/>
+        <w:numPr>
+          <w:ilvl w:val="0"/>
+          <w:numId w:val="4"/>
+        </w:numPr>
+        <w:rPr>
+          <w:rFonts w:ascii="Cambria" w:hAnsi="Cambria"/>
+          <w:highlight w:val="green"/>
+        </w:rPr>
+      </w:pPr>
+      <w:r>
+        <w:rPr>
+          <w:rFonts w:ascii="Cambria" w:hAnsi="Cambria"/>
+          <w:highlight w:val="green"/>
+        </w:rPr>
+        <w:t>Encryption done</w:t>
+      </w:r>
+    </w:p>
+    <w:p>
+      <w:pPr>
+        <w:pStyle w:val="ListParagraph"/>
+        <w:numPr>
+          <w:ilvl w:val="1"/>
+          <w:numId w:val="4"/>
+        </w:numPr>
+        <w:rPr>
+          <w:rFonts w:ascii="Cambria" w:hAnsi="Cambria"/>
+          <w:highlight w:val="yellow"/>
+        </w:rPr>
+      </w:pPr>
+      <w:r>
+        <w:rPr>
+          <w:rFonts w:ascii="Cambria" w:hAnsi="Cambria"/>
+          <w:highlight w:val="yellow"/>
+        </w:rPr>
+        <w:t>Don’t forget to put SALT entity to the User table</w:t>
+      </w:r>
+    </w:p>
+    <w:p>
+      <w:pPr>
+        <w:pStyle w:val="ListParagraph"/>
+        <w:numPr>
+          <w:ilvl w:val="0"/>
+          <w:numId w:val="4"/>
+        </w:numPr>
+        <w:rPr>
+          <w:rFonts w:ascii="Cambria" w:hAnsi="Cambria"/>
+          <w:highlight w:val="green"/>
+        </w:rPr>
+      </w:pPr>
+      <w:r>
+        <w:rPr>
+          <w:rFonts w:ascii="Cambria" w:hAnsi="Cambria"/>
+          <w:highlight w:val="green"/>
+        </w:rPr>
+        <w:t>Still need to do the same with Search box</w:t>
+      </w:r>
+    </w:p>
+    <w:p>
+      <w:pPr>
+        <w:pStyle w:val="ListParagraph"/>
+        <w:numPr>
+          <w:ilvl w:val="0"/>
+          <w:numId w:val="4"/>
+        </w:numPr>
+        <w:rPr>
+          <w:rFonts w:ascii="Cambria" w:hAnsi="Cambria"/>
+          <w:highlight w:val="yellow"/>
+        </w:rPr>
+      </w:pPr>
+      <w:r>
+        <w:rPr>
+          <w:rFonts w:ascii="Cambria" w:hAnsi="Cambria"/>
+          <w:highlight w:val="yellow"/>
+        </w:rPr>
+        <w:t>Ask more from uncle</w:t>
+      </w:r>
+    </w:p>
+    <w:p>
+      <w:pPr>
+        <w:pStyle w:val="Heading2"/>
+        <w:rPr>
+          <w:rFonts w:ascii="Cambria" w:hAnsi="Cambria"/>
+          <w:highlight w:val="green"/>
+        </w:rPr>
+      </w:pPr>
+      <w:r>
+        <w:rPr>
+          <w:rFonts w:ascii="Cambria" w:hAnsi="Cambria"/>
+          <w:highlight w:val="green"/>
+        </w:rPr>
+        <w:t>Information Exposure</w:t>
+      </w:r>
+    </w:p>
+    <w:p>
+      <w:pPr>
+        <w:pStyle w:val="ListParagraph"/>
+        <w:numPr>
+          <w:ilvl w:val="0"/>
+          <w:numId w:val="5"/>
+        </w:numPr>
+        <w:rPr>
+          <w:rFonts w:ascii="Cambria" w:hAnsi="Cambria"/>
+        </w:rPr>
+      </w:pPr>
+      <w:proofErr w:type="spellStart"/>
+      <w:r>
+        <w:rPr>
+          <w:rFonts w:ascii="Cambria" w:hAnsi="Cambria"/>
+          <w:highlight w:val="green"/>
+        </w:rPr>
+        <w:t>Config</w:t>
+      </w:r>
+      <w:proofErr w:type="spellEnd"/>
+      <w:r>
+        <w:rPr>
+          <w:rFonts w:ascii="Cambria" w:hAnsi="Cambria"/>
+          <w:highlight w:val="green"/>
+        </w:rPr>
+        <w:t>/</w:t>
+      </w:r>
+      <w:proofErr w:type="spellStart"/>
+      <w:r>
+        <w:rPr>
+          <w:rFonts w:ascii="Cambria" w:hAnsi="Cambria"/>
+          <w:highlight w:val="green"/>
+        </w:rPr>
+        <w:t>config.cfg</w:t>
+      </w:r>
+      <w:proofErr w:type="spellEnd"/>
+      <w:r>
+        <w:rPr>
+          <w:rFonts w:ascii="Cambria" w:hAnsi="Cambria"/>
+          <w:highlight w:val="green"/>
+        </w:rPr>
+        <w:t xml:space="preserve"> file should not be visible</w:t>
+      </w:r>
+    </w:p>
+    <w:p>
+      <w:pPr>
+        <w:pStyle w:val="ListParagraph"/>
+        <w:numPr>
+          <w:ilvl w:val="0"/>
+          <w:numId w:val="5"/>
+        </w:numPr>
+        <w:rPr>
+          <w:rFonts w:ascii="Cambria" w:hAnsi="Cambria"/>
+        </w:rPr>
+      </w:pPr>
+      <w:proofErr w:type="spellStart"/>
+      <w:r>
+        <w:rPr>
+          <w:rFonts w:ascii="Cambria" w:hAnsi="Cambria"/>
+        </w:rPr>
+        <w:t>Controller.phps</w:t>
+      </w:r>
+      <w:proofErr w:type="spellEnd"/>
+      <w:r>
+        <w:rPr>
+          <w:rFonts w:ascii="Cambria" w:hAnsi="Cambria"/>
+        </w:rPr>
+        <w:t xml:space="preserve">, </w:t>
+      </w:r>
+      <w:proofErr w:type="spellStart"/>
+      <w:r>
+        <w:rPr>
+          <w:rFonts w:ascii="Cambria" w:hAnsi="Cambria"/>
+        </w:rPr>
+        <w:t>contact.php.bak</w:t>
+      </w:r>
+      <w:proofErr w:type="spellEnd"/>
+      <w:r>
+        <w:rPr>
+          <w:rFonts w:ascii="Cambria" w:hAnsi="Cambria"/>
+        </w:rPr>
+        <w:t>, delete them</w:t>
       </w:r>
       <w:bookmarkStart w:id="0" w:name="_GoBack"/>
       <w:bookmarkEnd w:id="0"/>
     </w:p>
     <w:p>
       <w:pPr>
-        <w:pStyle w:val="Heading1"/>
-        <w:rPr>
-          <w:rFonts w:ascii="Cambria" w:hAnsi="Cambria"/>
-        </w:rPr>
-      </w:pPr>
-      <w:r>
-        <w:rPr>
-          <w:rFonts w:ascii="Cambria" w:hAnsi="Cambria"/>
-        </w:rPr>
-        <w:t>Target Specific Issues</w:t>
-      </w:r>
-    </w:p>
-    <w:p>
-      <w:pPr>
-        <w:rPr>
-          <w:rFonts w:ascii="Cambria" w:hAnsi="Cambria"/>
-        </w:rPr>
-      </w:pPr>
-    </w:p>
-    <w:p>
-      <w:pPr>
-        <w:pStyle w:val="Heading2"/>
-        <w:rPr>
-          <w:rFonts w:ascii="Cambria" w:hAnsi="Cambria"/>
-          <w:highlight w:val="green"/>
-        </w:rPr>
-      </w:pPr>
-      <w:r>
-        <w:rPr>
-          <w:rFonts w:ascii="Cambria" w:hAnsi="Cambria"/>
-          <w:highlight w:val="green"/>
-        </w:rPr>
-        <w:t>SQL Injection</w:t>
-      </w:r>
-    </w:p>
-    <w:p>
-      <w:pPr>
-        <w:pStyle w:val="ListParagraph"/>
-        <w:numPr>
-          <w:ilvl w:val="0"/>
-          <w:numId w:val="4"/>
-        </w:numPr>
-        <w:rPr>
-          <w:rFonts w:ascii="Cambria" w:hAnsi="Cambria"/>
-          <w:highlight w:val="green"/>
-        </w:rPr>
-      </w:pPr>
-      <w:r>
-        <w:rPr>
-          <w:rFonts w:ascii="Cambria" w:hAnsi="Cambria"/>
-          <w:highlight w:val="green"/>
-        </w:rPr>
-        <w:t>Database queries, find the queries</w:t>
-      </w:r>
-    </w:p>
-    <w:p>
-      <w:pPr>
-        <w:pStyle w:val="ListParagraph"/>
-        <w:numPr>
-          <w:ilvl w:val="0"/>
-          <w:numId w:val="4"/>
-        </w:numPr>
-        <w:rPr>
-          <w:rFonts w:ascii="Cambria" w:hAnsi="Cambria"/>
-          <w:highlight w:val="green"/>
-        </w:rPr>
-      </w:pPr>
-      <w:r>
-        <w:rPr>
-          <w:rFonts w:ascii="Cambria" w:hAnsi="Cambria"/>
-          <w:highlight w:val="green"/>
-        </w:rPr>
-        <w:t>Change your Search and Login to fit Ben’s</w:t>
-      </w:r>
-    </w:p>
-    <w:p>
-      <w:pPr>
-        <w:pStyle w:val="ListParagraph"/>
-        <w:numPr>
-          <w:ilvl w:val="1"/>
-          <w:numId w:val="4"/>
-        </w:numPr>
-        <w:rPr>
-          <w:rFonts w:ascii="Cambria" w:hAnsi="Cambria"/>
-          <w:highlight w:val="green"/>
-        </w:rPr>
-      </w:pPr>
-      <w:r>
-        <w:rPr>
-          <w:rFonts w:ascii="Cambria" w:hAnsi="Cambria"/>
-          <w:highlight w:val="green"/>
-        </w:rPr>
-        <w:t>This-&gt;Model-&gt;Posts-&gt;Find</w:t>
-      </w:r>
-    </w:p>
-    <w:p>
-      <w:pPr>
-        <w:pStyle w:val="ListParagraph"/>
-        <w:numPr>
-          <w:ilvl w:val="1"/>
-          <w:numId w:val="4"/>
-        </w:numPr>
-        <w:rPr>
-          <w:rFonts w:ascii="Cambria" w:hAnsi="Cambria"/>
-          <w:highlight w:val="green"/>
-        </w:rPr>
-      </w:pPr>
-      <w:r>
-        <w:rPr>
-          <w:rFonts w:ascii="Cambria" w:hAnsi="Cambria"/>
-          <w:highlight w:val="green"/>
-        </w:rPr>
-        <w:t>This-&gt;controller-&gt;Model-&gt;Users-&gt;fetch</w:t>
-      </w:r>
-    </w:p>
-    <w:p>
-      <w:pPr>
-        <w:pStyle w:val="ListParagraph"/>
-        <w:numPr>
-          <w:ilvl w:val="2"/>
-          <w:numId w:val="4"/>
-        </w:numPr>
-        <w:rPr>
-          <w:rFonts w:ascii="Cambria" w:hAnsi="Cambria"/>
-          <w:highlight w:val="green"/>
-        </w:rPr>
-      </w:pPr>
-      <w:r>
-        <w:rPr>
-          <w:rFonts w:ascii="Cambria" w:hAnsi="Cambria"/>
-          <w:highlight w:val="green"/>
-        </w:rPr>
-        <w:lastRenderedPageBreak/>
-        <w:t>Don’t forget to CAST it…</w:t>
-      </w:r>
-    </w:p>
-    <w:p>
-      <w:pPr>
-        <w:pStyle w:val="ListParagraph"/>
-        <w:numPr>
-          <w:ilvl w:val="0"/>
-          <w:numId w:val="4"/>
-        </w:numPr>
-        <w:rPr>
-          <w:rFonts w:ascii="Cambria" w:hAnsi="Cambria"/>
-          <w:highlight w:val="green"/>
-        </w:rPr>
-      </w:pPr>
-      <w:r>
-        <w:rPr>
-          <w:rFonts w:ascii="Cambria" w:hAnsi="Cambria"/>
-          <w:highlight w:val="green"/>
-        </w:rPr>
-        <w:t>Encryption done</w:t>
-      </w:r>
-    </w:p>
-    <w:p>
-      <w:pPr>
-        <w:pStyle w:val="ListParagraph"/>
-        <w:numPr>
-          <w:ilvl w:val="1"/>
-          <w:numId w:val="4"/>
-        </w:numPr>
-        <w:rPr>
-          <w:rFonts w:ascii="Cambria" w:hAnsi="Cambria"/>
-          <w:highlight w:val="yellow"/>
-        </w:rPr>
-      </w:pPr>
-      <w:r>
-        <w:rPr>
-          <w:rFonts w:ascii="Cambria" w:hAnsi="Cambria"/>
-          <w:highlight w:val="yellow"/>
-        </w:rPr>
-        <w:t>Don’t forget to put SALT entity to the User table</w:t>
-      </w:r>
-    </w:p>
-    <w:p>
-      <w:pPr>
-        <w:pStyle w:val="ListParagraph"/>
-        <w:numPr>
-          <w:ilvl w:val="0"/>
-          <w:numId w:val="4"/>
-        </w:numPr>
-        <w:rPr>
-          <w:rFonts w:ascii="Cambria" w:hAnsi="Cambria"/>
-          <w:highlight w:val="green"/>
-        </w:rPr>
-      </w:pPr>
-      <w:r>
-        <w:rPr>
-          <w:rFonts w:ascii="Cambria" w:hAnsi="Cambria"/>
-          <w:highlight w:val="green"/>
-        </w:rPr>
-        <w:t>Still need to do the same with Search box</w:t>
-      </w:r>
-    </w:p>
-    <w:p>
-      <w:pPr>
-        <w:pStyle w:val="ListParagraph"/>
-        <w:numPr>
-          <w:ilvl w:val="0"/>
-          <w:numId w:val="4"/>
-        </w:numPr>
-        <w:rPr>
-          <w:rFonts w:ascii="Cambria" w:hAnsi="Cambria"/>
-          <w:highlight w:val="yellow"/>
-        </w:rPr>
-      </w:pPr>
-      <w:r>
-        <w:rPr>
-          <w:rFonts w:ascii="Cambria" w:hAnsi="Cambria"/>
-          <w:highlight w:val="yellow"/>
-        </w:rPr>
-        <w:t>Ask more from uncle</w:t>
-      </w:r>
-    </w:p>
-    <w:p>
-      <w:pPr>
-        <w:pStyle w:val="Heading2"/>
-        <w:rPr>
-          <w:rFonts w:ascii="Cambria" w:hAnsi="Cambria"/>
-          <w:highlight w:val="green"/>
-        </w:rPr>
-      </w:pPr>
-      <w:r>
-        <w:rPr>
-          <w:rFonts w:ascii="Cambria" w:hAnsi="Cambria"/>
-          <w:highlight w:val="green"/>
-        </w:rPr>
-        <w:t>Information Exposure</w:t>
-      </w:r>
-    </w:p>
-    <w:p>
-      <w:pPr>
-        <w:pStyle w:val="ListParagraph"/>
-        <w:numPr>
-          <w:ilvl w:val="0"/>
-          <w:numId w:val="5"/>
-        </w:numPr>
-        <w:rPr>
-          <w:rFonts w:ascii="Cambria" w:hAnsi="Cambria"/>
-        </w:rPr>
-      </w:pPr>
-      <w:proofErr w:type="spellStart"/>
-      <w:r>
-        <w:rPr>
-          <w:rFonts w:ascii="Cambria" w:hAnsi="Cambria"/>
-          <w:highlight w:val="green"/>
-        </w:rPr>
-        <w:t>Config</w:t>
-      </w:r>
-      <w:proofErr w:type="spellEnd"/>
-      <w:r>
-        <w:rPr>
-          <w:rFonts w:ascii="Cambria" w:hAnsi="Cambria"/>
-          <w:highlight w:val="green"/>
-        </w:rPr>
-        <w:t>/</w:t>
-      </w:r>
-      <w:proofErr w:type="spellStart"/>
-      <w:r>
-        <w:rPr>
-          <w:rFonts w:ascii="Cambria" w:hAnsi="Cambria"/>
-          <w:highlight w:val="green"/>
-        </w:rPr>
-        <w:t>config.cfg</w:t>
-      </w:r>
-      <w:proofErr w:type="spellEnd"/>
-      <w:r>
-        <w:rPr>
-          <w:rFonts w:ascii="Cambria" w:hAnsi="Cambria"/>
-          <w:highlight w:val="green"/>
-        </w:rPr>
-        <w:t xml:space="preserve"> file should not be visible</w:t>
-      </w:r>
-    </w:p>
-    <w:p>
-      <w:pPr>
         <w:pStyle w:val="ListParagraph"/>
         <w:numPr>
           <w:ilvl w:val="0"/>
@@ -1833,7 +1994,7 @@
         </w:rPr>
         <w:t xml:space="preserve">Solved </w:t>
       </w:r>
-      <w:hyperlink r:id="rId6" w:history="1">
+      <w:hyperlink r:id="rId7" w:history="1">
         <w:r>
           <w:rPr>
             <w:rStyle w:val="Hyperlink"/>
@@ -1946,11 +2107,13 @@
         <w:pStyle w:val="Heading2"/>
         <w:rPr>
           <w:rFonts w:ascii="Cambria" w:hAnsi="Cambria"/>
-        </w:rPr>
-      </w:pPr>
-      <w:r>
-        <w:rPr>
-          <w:rFonts w:ascii="Cambria" w:hAnsi="Cambria"/>
+          <w:highlight w:val="green"/>
+        </w:rPr>
+      </w:pPr>
+      <w:r>
+        <w:rPr>
+          <w:rFonts w:ascii="Cambria" w:hAnsi="Cambria"/>
+          <w:highlight w:val="green"/>
         </w:rPr>
         <w:t>Cross-Site Request Forgery</w:t>
       </w:r>
@@ -1962,16 +2125,23 @@
           <w:ilvl w:val="0"/>
           <w:numId w:val="8"/>
         </w:numPr>
-      </w:pPr>
-      <w:hyperlink r:id="rId7" w:history="1">
+        <w:rPr>
+          <w:highlight w:val="green"/>
+        </w:rPr>
+      </w:pPr>
+      <w:hyperlink r:id="rId8" w:history="1">
         <w:r>
           <w:rPr>
             <w:rStyle w:val="Hyperlink"/>
+            <w:highlight w:val="green"/>
           </w:rPr>
           <w:t>http://greenash.net.au/thoughts/2010/05/taking-php-fat-free-framework-for-a-test-drive/</w:t>
         </w:r>
       </w:hyperlink>
       <w:r>
+        <w:rPr>
+          <w:highlight w:val="green"/>
+        </w:rPr>
         <w:t xml:space="preserve"> </w:t>
       </w:r>
     </w:p>
@@ -1982,36 +2152,66 @@
           <w:ilvl w:val="0"/>
           <w:numId w:val="8"/>
         </w:numPr>
-      </w:pPr>
-      <w:hyperlink r:id="rId8" w:history="1">
+        <w:rPr>
+          <w:highlight w:val="green"/>
+        </w:rPr>
+      </w:pPr>
+      <w:hyperlink r:id="rId9" w:history="1">
         <w:r>
           <w:rPr>
             <w:rStyle w:val="Hyperlink"/>
+            <w:highlight w:val="green"/>
           </w:rPr>
           <w:t>https://github.com/bcosca/fatfree/blob/master/lib/changelog.txt</w:t>
         </w:r>
       </w:hyperlink>
       <w:r>
+        <w:rPr>
+          <w:highlight w:val="green"/>
+        </w:rPr>
         <w:t xml:space="preserve"> Starting from </w:t>
       </w:r>
       <w:r>
         <w:rPr>
           <w:b/>
+          <w:highlight w:val="green"/>
         </w:rPr>
         <w:t>version 3.2.0</w:t>
       </w:r>
       <w:r>
         <w:rPr>
           <w:b/>
+          <w:highlight w:val="green"/>
         </w:rPr>
         <w:t xml:space="preserve"> </w:t>
       </w:r>
       <w:r>
+        <w:rPr>
+          <w:highlight w:val="green"/>
+        </w:rPr>
         <w:t>there is an automatic CSRF protections being implemented</w:t>
       </w:r>
     </w:p>
     <w:p>
       <w:pPr>
+        <w:pStyle w:val="ListParagraph"/>
+        <w:numPr>
+          <w:ilvl w:val="0"/>
+          <w:numId w:val="8"/>
+        </w:numPr>
+        <w:rPr>
+          <w:highlight w:val="green"/>
+        </w:rPr>
+      </w:pPr>
+      <w:r>
+        <w:rPr>
+          <w:highlight w:val="green"/>
+        </w:rPr>
+        <w:t>Done Using Token and Session</w:t>
+      </w:r>
+    </w:p>
+    <w:p>
+      <w:pPr>
         <w:pStyle w:val="Heading2"/>
         <w:rPr>
           <w:rFonts w:ascii="Cambria" w:hAnsi="Cambria"/>
@@ -2063,6 +2263,7 @@
           <w:rFonts w:ascii="Cambria" w:hAnsi="Cambria"/>
           <w:highlight w:val="green"/>
         </w:rPr>
+        <w:lastRenderedPageBreak/>
         <w:t xml:space="preserve">You need to encrypt (MD5) your password, for now they are just </w:t>
       </w:r>
       <w:proofErr w:type="spellStart"/>
@@ -2165,7 +2366,6 @@
         <w:rPr>
           <w:highlight w:val="green"/>
         </w:rPr>
-        <w:lastRenderedPageBreak/>
         <w:t>Speak about foo as well</w:t>
       </w:r>
     </w:p>
@@ -2271,6 +2471,34 @@
         </w:rPr>
         <w:t xml:space="preserve">PROMOTE??? </w:t>
       </w:r>
+      <w:proofErr w:type="spellStart"/>
+      <w:r>
+        <w:rPr>
+          <w:highlight w:val="yellow"/>
+        </w:rPr>
+        <w:t>Tipo</w:t>
+      </w:r>
+      <w:proofErr w:type="spellEnd"/>
+      <w:r>
+        <w:rPr>
+          <w:highlight w:val="yellow"/>
+        </w:rPr>
+        <w:t xml:space="preserve"> because using </w:t>
+      </w:r>
+      <w:proofErr w:type="spellStart"/>
+      <w:r>
+        <w:rPr>
+          <w:highlight w:val="yellow"/>
+        </w:rPr>
+        <w:t>grep</w:t>
+      </w:r>
+      <w:proofErr w:type="spellEnd"/>
+      <w:r>
+        <w:rPr>
+          <w:highlight w:val="yellow"/>
+        </w:rPr>
+        <w:t xml:space="preserve"> I’ve found out that it was never  used before, I’ve decided to comment it out, it wasn’t deleted for the development purposes so it can be used later on</w:t>
+      </w:r>
     </w:p>
     <w:p>
       <w:pPr>
@@ -2562,7 +2790,7 @@
           <w:highlight w:val="green"/>
         </w:rPr>
       </w:pPr>
-      <w:hyperlink r:id="rId9" w:history="1">
+      <w:hyperlink r:id="rId10" w:history="1">
         <w:r>
           <w:rPr>
             <w:rStyle w:val="Hyperlink"/>
@@ -2583,7 +2811,7 @@
           <w:highlight w:val="green"/>
         </w:rPr>
       </w:pPr>
-      <w:hyperlink r:id="rId10" w:history="1">
+      <w:hyperlink r:id="rId11" w:history="1">
         <w:r>
           <w:rPr>
             <w:rStyle w:val="Hyperlink"/>
@@ -2597,6 +2825,136 @@
           <w:highlight w:val="green"/>
         </w:rPr>
         <w:t xml:space="preserve"> </w:t>
+      </w:r>
+    </w:p>
+    <w:p>
+      <w:pPr>
+        <w:rPr>
+          <w:highlight w:val="green"/>
+        </w:rPr>
+      </w:pPr>
+    </w:p>
+    <w:p>
+      <w:pPr>
+        <w:rPr>
+          <w:highlight w:val="green"/>
+        </w:rPr>
+      </w:pPr>
+      <w:r>
+        <w:rPr>
+          <w:highlight w:val="green"/>
+        </w:rPr>
+        <w:t>Comment-Aaron</w:t>
+      </w:r>
+    </w:p>
+    <w:p>
+      <w:pPr>
+        <w:rPr>
+          <w:highlight w:val="yellow"/>
+        </w:rPr>
+      </w:pPr>
+      <w:r>
+        <w:rPr>
+          <w:highlight w:val="yellow"/>
+        </w:rPr>
+        <w:t xml:space="preserve">H function, through </w:t>
+      </w:r>
+      <w:proofErr w:type="spellStart"/>
+      <w:r>
+        <w:rPr>
+          <w:highlight w:val="yellow"/>
+        </w:rPr>
+        <w:t>beforeROute</w:t>
+      </w:r>
+      <w:proofErr w:type="spellEnd"/>
+    </w:p>
+    <w:p>
+      <w:pPr>
+        <w:rPr>
+          <w:highlight w:val="yellow"/>
+        </w:rPr>
+      </w:pPr>
+      <w:r>
+        <w:rPr>
+          <w:highlight w:val="yellow"/>
+        </w:rPr>
+        <w:t>Brute-force</w:t>
+      </w:r>
+    </w:p>
+    <w:p>
+      <w:pPr>
+        <w:rPr>
+          <w:highlight w:val="green"/>
+        </w:rPr>
+      </w:pPr>
+      <w:r>
+        <w:rPr>
+          <w:highlight w:val="green"/>
+        </w:rPr>
+        <w:t>Open Redirect</w:t>
+      </w:r>
+    </w:p>
+    <w:p>
+      <w:pPr>
+        <w:pStyle w:val="ListParagraph"/>
+        <w:numPr>
+          <w:ilvl w:val="0"/>
+          <w:numId w:val="12"/>
+        </w:numPr>
+        <w:rPr>
+          <w:highlight w:val="yellow"/>
+        </w:rPr>
+      </w:pPr>
+      <w:r>
+        <w:rPr>
+          <w:highlight w:val="yellow"/>
+        </w:rPr>
+        <w:t>Kind of done, but ask people check for vulnerability</w:t>
+      </w:r>
+    </w:p>
+    <w:p>
+      <w:pPr>
+        <w:rPr>
+          <w:highlight w:val="yellow"/>
+        </w:rPr>
+      </w:pPr>
+      <w:r>
+        <w:rPr>
+          <w:highlight w:val="yellow"/>
+        </w:rPr>
+        <w:t>Insecure Cookie</w:t>
+      </w:r>
+      <w:r>
+        <w:rPr>
+          <w:highlight w:val="yellow"/>
+        </w:rPr>
+        <w:t xml:space="preserve"> and Sessions</w:t>
+      </w:r>
+    </w:p>
+    <w:p>
+      <w:pPr>
+        <w:rPr>
+          <w:highlight w:val="yellow"/>
+        </w:rPr>
+      </w:pPr>
+      <w:r>
+        <w:rPr>
+          <w:highlight w:val="yellow"/>
+        </w:rPr>
+        <w:t>Out of Date Software</w:t>
+      </w:r>
+    </w:p>
+    <w:p>
+      <w:pPr>
+        <w:rPr>
+          <w:highlight w:val="yellow"/>
+        </w:rPr>
+      </w:pPr>
+      <w:r>
+        <w:rPr>
+          <w:highlight w:val="yellow"/>
+        </w:rPr>
+        <w:t>Upload finish</w:t>
       </w:r>
     </w:p>
     <w:p/>
@@ -3065,6 +3423,119 @@
     </w:lvl>
   </w:abstractNum>
   <w:abstractNum w:abstractNumId="4">
+    <w:nsid w:val="532C0F76"/>
+    <w:multiLevelType w:val="hybridMultilevel"/>
+    <w:tmpl w:val="AF560074"/>
+    <w:lvl w:ilvl="0" w:tplc="08090001">
+      <w:start w:val="1"/>
+      <w:numFmt w:val="bullet"/>
+      <w:lvlText w:val=""/>
+      <w:lvlJc w:val="left"/>
+      <w:pPr>
+        <w:ind w:left="720" w:hanging="360"/>
+      </w:pPr>
+      <w:rPr>
+        <w:rFonts w:ascii="Symbol" w:hAnsi="Symbol" w:hint="default"/>
+      </w:rPr>
+    </w:lvl>
+    <w:lvl w:ilvl="1" w:tplc="08090003" w:tentative="1">
+      <w:start w:val="1"/>
+      <w:numFmt w:val="bullet"/>
+      <w:lvlText w:val="o"/>
+      <w:lvlJc w:val="left"/>
+      <w:pPr>
+        <w:ind w:left="1440" w:hanging="360"/>
+      </w:pPr>
+      <w:rPr>
+        <w:rFonts w:ascii="Courier New" w:hAnsi="Courier New" w:cs="Courier New" w:hint="default"/>
+      </w:rPr>
+    </w:lvl>
+    <w:lvl w:ilvl="2" w:tplc="08090005" w:tentative="1">
+      <w:start w:val="1"/>
+      <w:numFmt w:val="bullet"/>
+      <w:lvlText w:val=""/>
+      <w:lvlJc w:val="left"/>
+      <w:pPr>
+        <w:ind w:left="2160" w:hanging="360"/>
+      </w:pPr>
+      <w:rPr>
+        <w:rFonts w:ascii="Wingdings" w:hAnsi="Wingdings" w:hint="default"/>
+      </w:rPr>
+    </w:lvl>
+    <w:lvl w:ilvl="3" w:tplc="08090001" w:tentative="1">
+      <w:start w:val="1"/>
+      <w:numFmt w:val="bullet"/>
+      <w:lvlText w:val=""/>
+      <w:lvlJc w:val="left"/>
+      <w:pPr>
+        <w:ind w:left="2880" w:hanging="360"/>
+      </w:pPr>
+      <w:rPr>
+        <w:rFonts w:ascii="Symbol" w:hAnsi="Symbol" w:hint="default"/>
+      </w:rPr>
+    </w:lvl>
+    <w:lvl w:ilvl="4" w:tplc="08090003" w:tentative="1">
+      <w:start w:val="1"/>
+      <w:numFmt w:val="bullet"/>
+      <w:lvlText w:val="o"/>
+      <w:lvlJc w:val="left"/>
+      <w:pPr>
+        <w:ind w:left="3600" w:hanging="360"/>
+      </w:pPr>
+      <w:rPr>
+        <w:rFonts w:ascii="Courier New" w:hAnsi="Courier New" w:cs="Courier New" w:hint="default"/>
+      </w:rPr>
+    </w:lvl>
+    <w:lvl w:ilvl="5" w:tplc="08090005" w:tentative="1">
+      <w:start w:val="1"/>
+      <w:numFmt w:val="bullet"/>
+      <w:lvlText w:val=""/>
+      <w:lvlJc w:val="left"/>
+      <w:pPr>
+        <w:ind w:left="4320" w:hanging="360"/>
+      </w:pPr>
+      <w:rPr>
+        <w:rFonts w:ascii="Wingdings" w:hAnsi="Wingdings" w:hint="default"/>
+      </w:rPr>
+    </w:lvl>
+    <w:lvl w:ilvl="6" w:tplc="08090001" w:tentative="1">
+      <w:start w:val="1"/>
+      <w:numFmt w:val="bullet"/>
+      <w:lvlText w:val=""/>
+      <w:lvlJc w:val="left"/>
+      <w:pPr>
+        <w:ind w:left="5040" w:hanging="360"/>
+      </w:pPr>
+      <w:rPr>
+        <w:rFonts w:ascii="Symbol" w:hAnsi="Symbol" w:hint="default"/>
+      </w:rPr>
+    </w:lvl>
+    <w:lvl w:ilvl="7" w:tplc="08090003" w:tentative="1">
+      <w:start w:val="1"/>
+      <w:numFmt w:val="bullet"/>
+      <w:lvlText w:val="o"/>
+      <w:lvlJc w:val="left"/>
+      <w:pPr>
+        <w:ind w:left="5760" w:hanging="360"/>
+      </w:pPr>
+      <w:rPr>
+        <w:rFonts w:ascii="Courier New" w:hAnsi="Courier New" w:cs="Courier New" w:hint="default"/>
+      </w:rPr>
+    </w:lvl>
+    <w:lvl w:ilvl="8" w:tplc="08090005" w:tentative="1">
+      <w:start w:val="1"/>
+      <w:numFmt w:val="bullet"/>
+      <w:lvlText w:val=""/>
+      <w:lvlJc w:val="left"/>
+      <w:pPr>
+        <w:ind w:left="6480" w:hanging="360"/>
+      </w:pPr>
+      <w:rPr>
+        <w:rFonts w:ascii="Wingdings" w:hAnsi="Wingdings" w:hint="default"/>
+      </w:rPr>
+    </w:lvl>
+  </w:abstractNum>
+  <w:abstractNum w:abstractNumId="5">
     <w:nsid w:val="602B0DC3"/>
     <w:multiLevelType w:val="hybridMultilevel"/>
     <w:tmpl w:val="A2144610"/>
@@ -3177,7 +3648,7 @@
       </w:rPr>
     </w:lvl>
   </w:abstractNum>
-  <w:abstractNum w:abstractNumId="5">
+  <w:abstractNum w:abstractNumId="6">
     <w:nsid w:val="65096955"/>
     <w:multiLevelType w:val="hybridMultilevel"/>
     <w:tmpl w:val="90DA7748"/>
@@ -3290,7 +3761,7 @@
       </w:rPr>
     </w:lvl>
   </w:abstractNum>
-  <w:abstractNum w:abstractNumId="6">
+  <w:abstractNum w:abstractNumId="7">
     <w:nsid w:val="6A7F4851"/>
     <w:multiLevelType w:val="hybridMultilevel"/>
     <w:tmpl w:val="01F2DA74"/>
@@ -3403,7 +3874,7 @@
       </w:rPr>
     </w:lvl>
   </w:abstractNum>
-  <w:abstractNum w:abstractNumId="7">
+  <w:abstractNum w:abstractNumId="8">
     <w:nsid w:val="6FBC47ED"/>
     <w:multiLevelType w:val="hybridMultilevel"/>
     <w:tmpl w:val="E79620DA"/>
@@ -3516,7 +3987,7 @@
       </w:rPr>
     </w:lvl>
   </w:abstractNum>
-  <w:abstractNum w:abstractNumId="8">
+  <w:abstractNum w:abstractNumId="9">
     <w:nsid w:val="726562B7"/>
     <w:multiLevelType w:val="hybridMultilevel"/>
     <w:tmpl w:val="BFE07D48"/>
@@ -3629,7 +4100,7 @@
       </w:rPr>
     </w:lvl>
   </w:abstractNum>
-  <w:abstractNum w:abstractNumId="9">
+  <w:abstractNum w:abstractNumId="10">
     <w:nsid w:val="73EA1CB2"/>
     <w:multiLevelType w:val="hybridMultilevel"/>
     <w:tmpl w:val="068A4E02"/>
@@ -3742,7 +4213,7 @@
       </w:rPr>
     </w:lvl>
   </w:abstractNum>
-  <w:abstractNum w:abstractNumId="10">
+  <w:abstractNum w:abstractNumId="11">
     <w:nsid w:val="7FD60933"/>
     <w:multiLevelType w:val="hybridMultilevel"/>
     <w:tmpl w:val="3CE46454"/>
@@ -3859,13 +4330,13 @@
     <w:abstractNumId w:val="1"/>
   </w:num>
   <w:num w:numId="2">
-    <w:abstractNumId w:val="5"/>
+    <w:abstractNumId w:val="6"/>
   </w:num>
   <w:num w:numId="3">
-    <w:abstractNumId w:val="10"/>
+    <w:abstractNumId w:val="11"/>
   </w:num>
   <w:num w:numId="4">
-    <w:abstractNumId w:val="7"/>
+    <w:abstractNumId w:val="8"/>
   </w:num>
   <w:num w:numId="5">
     <w:abstractNumId w:val="2"/>
@@ -3874,19 +4345,22 @@
     <w:abstractNumId w:val="3"/>
   </w:num>
   <w:num w:numId="7">
+    <w:abstractNumId w:val="10"/>
+  </w:num>
+  <w:num w:numId="8">
+    <w:abstractNumId w:val="7"/>
+  </w:num>
+  <w:num w:numId="9">
     <w:abstractNumId w:val="9"/>
   </w:num>
-  <w:num w:numId="8">
-    <w:abstractNumId w:val="6"/>
-  </w:num>
-  <w:num w:numId="9">
-    <w:abstractNumId w:val="8"/>
-  </w:num>
   <w:num w:numId="10">
-    <w:abstractNumId w:val="4"/>
+    <w:abstractNumId w:val="5"/>
   </w:num>
   <w:num w:numId="11">
     <w:abstractNumId w:val="0"/>
+  </w:num>
+  <w:num w:numId="12">
+    <w:abstractNumId w:val="4"/>
   </w:num>
 </w:numbering>
 </file>
@@ -4684,7 +5158,7 @@
 </file>
 
 <file path=customXml/itemProps1.xml><?xml version="1.0" encoding="utf-8"?>
-<ds:datastoreItem xmlns:ds="http://schemas.openxmlformats.org/officeDocument/2006/customXml" ds:itemID="{8BAAE421-B4CC-4238-8D31-049547207949}">
+<ds:datastoreItem xmlns:ds="http://schemas.openxmlformats.org/officeDocument/2006/customXml" ds:itemID="{9238D893-D398-4420-9605-FB80B3133759}">
   <ds:schemaRefs>
     <ds:schemaRef ds:uri="http://schemas.openxmlformats.org/officeDocument/2006/bibliography"/>
   </ds:schemaRefs>

</xml_diff>